<commit_message>
Minor change to plan
</commit_message>
<xml_diff>
--- a/Preproject description.docx
+++ b/Preproject description.docx
@@ -658,22 +658,8 @@
           <w:szCs w:val="22"/>
           <w:lang w:val="en-US"/>
         </w:rPr>
-        <w:t xml:space="preserve">change scenarios using </w:t>
-      </w:r>
-      <w:proofErr w:type="gramStart"/>
-      <w:r>
-        <w:rPr>
-          <w:rFonts w:ascii="Corbel" w:eastAsia="Times New Roman" w:hAnsi="Corbel" w:cs="Arial"/>
-          <w:b/>
-          <w:bCs/>
-          <w:color w:val="000000"/>
-          <w:sz w:val="22"/>
-          <w:szCs w:val="22"/>
-          <w:lang w:val="en-US"/>
-        </w:rPr>
-        <w:t>Atlite</w:t>
-      </w:r>
-      <w:proofErr w:type="gramEnd"/>
+        <w:t>change scenarios using Atlite</w:t>
+      </w:r>
     </w:p>
     <w:p>
       <w:pPr>
@@ -1743,10 +1729,12 @@
           <w:szCs w:val="22"/>
           <w:lang w:val="en-US"/>
         </w:rPr>
-        <w:t xml:space="preserve">change scenarios using </w:t>
-      </w:r>
-      <w:proofErr w:type="gramStart"/>
-      <w:r>
+        <w:t>change scenarios using Atlite</w:t>
+      </w:r>
+    </w:p>
+    <w:p>
+      <w:pPr>
+        <w:jc w:val="both"/>
         <w:rPr>
           <w:rFonts w:ascii="Corbel" w:eastAsia="Times New Roman" w:hAnsi="Corbel" w:cs="Arial"/>
           <w:b/>
@@ -1756,56 +1744,28 @@
           <w:szCs w:val="22"/>
           <w:lang w:val="en-US"/>
         </w:rPr>
-        <w:t>Atlite</w:t>
-      </w:r>
-      <w:proofErr w:type="gramEnd"/>
+      </w:pPr>
     </w:p>
     <w:p>
       <w:pPr>
         <w:jc w:val="both"/>
         <w:rPr>
           <w:rFonts w:ascii="Corbel" w:eastAsia="Times New Roman" w:hAnsi="Corbel" w:cs="Arial"/>
-          <w:b/>
-          <w:bCs/>
-          <w:color w:val="000000"/>
-          <w:sz w:val="22"/>
-          <w:szCs w:val="22"/>
-          <w:lang w:val="en-US"/>
-        </w:rPr>
-      </w:pPr>
-    </w:p>
-    <w:p>
-      <w:pPr>
-        <w:jc w:val="both"/>
-        <w:rPr>
-          <w:rFonts w:ascii="Corbel" w:eastAsia="Times New Roman" w:hAnsi="Corbel" w:cs="Arial"/>
-          <w:color w:val="000000"/>
-          <w:sz w:val="22"/>
-          <w:szCs w:val="22"/>
-          <w:lang w:val="en-US"/>
-        </w:rPr>
-      </w:pPr>
-      <w:proofErr w:type="gramStart"/>
-      <w:r>
-        <w:rPr>
-          <w:rFonts w:ascii="Corbel" w:eastAsia="Times New Roman" w:hAnsi="Corbel" w:cs="Arial"/>
-          <w:color w:val="000000"/>
-          <w:sz w:val="22"/>
-          <w:szCs w:val="22"/>
-          <w:lang w:val="en-US"/>
-        </w:rPr>
-        <w:t>Similarly</w:t>
-      </w:r>
-      <w:proofErr w:type="gramEnd"/>
-      <w:r>
-        <w:rPr>
-          <w:rFonts w:ascii="Corbel" w:eastAsia="Times New Roman" w:hAnsi="Corbel" w:cs="Arial"/>
-          <w:color w:val="000000"/>
-          <w:sz w:val="22"/>
-          <w:szCs w:val="22"/>
-          <w:lang w:val="en-US"/>
-        </w:rPr>
-        <w:t xml:space="preserve"> to WP2, time series for heating demand will be produced for different climate models and validate</w:t>
+          <w:color w:val="000000"/>
+          <w:sz w:val="22"/>
+          <w:szCs w:val="22"/>
+          <w:lang w:val="en-US"/>
+        </w:rPr>
+      </w:pPr>
+      <w:r>
+        <w:rPr>
+          <w:rFonts w:ascii="Corbel" w:eastAsia="Times New Roman" w:hAnsi="Corbel" w:cs="Arial"/>
+          <w:color w:val="000000"/>
+          <w:sz w:val="22"/>
+          <w:szCs w:val="22"/>
+          <w:lang w:val="en-US"/>
+        </w:rPr>
+        <w:t>Similarly to WP2, time series for heating demand will be produced for different climate models and validate</w:t>
       </w:r>
       <w:r>
         <w:rPr>
@@ -3852,6 +3812,15 @@
                 <w:lang w:val="en-GB"/>
               </w:rPr>
             </w:pPr>
+            <w:r>
+              <w:rPr>
+                <w:rFonts w:ascii="Corbel" w:hAnsi="Corbel" w:cs="Arial"/>
+                <w:sz w:val="22"/>
+                <w:szCs w:val="22"/>
+                <w:lang w:val="en-GB"/>
+              </w:rPr>
+              <w:t>yep</w:t>
+            </w:r>
           </w:p>
         </w:tc>
       </w:tr>
@@ -4413,27 +4382,7 @@
                   <w:szCs w:val="22"/>
                   <w:lang w:val="en-GB"/>
                 </w:rPr>
-                <w:t xml:space="preserve">Model heating demand time </w:t>
-              </w:r>
-              <w:proofErr w:type="gramStart"/>
-              <w:r>
-                <w:rPr>
-                  <w:rFonts w:ascii="Corbel" w:hAnsi="Corbel" w:cs="Arial"/>
-                  <w:sz w:val="22"/>
-                  <w:szCs w:val="22"/>
-                  <w:lang w:val="en-GB"/>
-                </w:rPr>
-                <w:t>series  (</w:t>
-              </w:r>
-              <w:proofErr w:type="gramEnd"/>
-              <w:r>
-                <w:rPr>
-                  <w:rFonts w:ascii="Corbel" w:hAnsi="Corbel" w:cs="Arial"/>
-                  <w:sz w:val="22"/>
-                  <w:szCs w:val="22"/>
-                  <w:lang w:val="en-GB"/>
-                </w:rPr>
-                <w:t>WP4)</w:t>
+                <w:t>Model heating demand time series  (WP4)</w:t>
               </w:r>
             </w:ins>
           </w:p>
@@ -4527,27 +4476,7 @@
                   <w:szCs w:val="22"/>
                   <w:lang w:val="en-GB"/>
                 </w:rPr>
-                <w:t xml:space="preserve">Model heating demand time </w:t>
-              </w:r>
-              <w:proofErr w:type="gramStart"/>
-              <w:r>
-                <w:rPr>
-                  <w:rFonts w:ascii="Corbel" w:hAnsi="Corbel" w:cs="Arial"/>
-                  <w:sz w:val="22"/>
-                  <w:szCs w:val="22"/>
-                  <w:lang w:val="en-GB"/>
-                </w:rPr>
-                <w:t>series  (</w:t>
-              </w:r>
-              <w:proofErr w:type="gramEnd"/>
-              <w:r>
-                <w:rPr>
-                  <w:rFonts w:ascii="Corbel" w:hAnsi="Corbel" w:cs="Arial"/>
-                  <w:sz w:val="22"/>
-                  <w:szCs w:val="22"/>
-                  <w:lang w:val="en-GB"/>
-                </w:rPr>
-                <w:t>WP4)</w:t>
+                <w:t>Model heating demand time series  (WP4)</w:t>
               </w:r>
             </w:ins>
           </w:p>
@@ -4641,17 +4570,7 @@
                   <w:szCs w:val="22"/>
                   <w:lang w:val="en-GB"/>
                 </w:rPr>
-                <w:t xml:space="preserve">Model heating demand time </w:t>
-              </w:r>
-              <w:proofErr w:type="gramStart"/>
-              <w:r>
-                <w:rPr>
-                  <w:rFonts w:ascii="Corbel" w:hAnsi="Corbel" w:cs="Arial"/>
-                  <w:sz w:val="22"/>
-                  <w:szCs w:val="22"/>
-                  <w:lang w:val="en-GB"/>
-                </w:rPr>
-                <w:t xml:space="preserve">series </w:t>
+                <w:t xml:space="preserve">Model heating demand time series </w:t>
               </w:r>
               <w:r>
                 <w:rPr>
@@ -4663,7 +4582,6 @@
                 <w:t xml:space="preserve"> (</w:t>
               </w:r>
             </w:ins>
-            <w:proofErr w:type="gramEnd"/>
             <w:ins w:id="163" w:author="Thea Baungaard" w:date="2023-02-22T13:30:00Z">
               <w:r>
                 <w:rPr>

</xml_diff>